<commit_message>
added extra details to the report
</commit_message>
<xml_diff>
--- a/report.docx
+++ b/report.docx
@@ -88,6 +88,9 @@
         <w:pStyle w:val="ListParagraph"/>
       </w:pPr>
       <w:r>
+        <w:rPr>
+          <w:noProof/>
+        </w:rPr>
         <w:drawing>
           <wp:inline distT="0" distB="0" distL="0" distR="0" wp14:anchorId="6721CA6E" wp14:editId="165FCA3C">
             <wp:extent cx="3962953" cy="2562583"/>
@@ -143,6 +146,9 @@
         <w:pStyle w:val="ListParagraph"/>
       </w:pPr>
       <w:r>
+        <w:rPr>
+          <w:noProof/>
+        </w:rPr>
         <w:drawing>
           <wp:inline distT="0" distB="0" distL="0" distR="0" wp14:anchorId="114486E1" wp14:editId="0CF70DFA">
             <wp:extent cx="4972744" cy="3200847"/>
@@ -246,6 +252,9 @@
         <w:ind w:left="1800"/>
       </w:pPr>
       <w:r>
+        <w:rPr>
+          <w:noProof/>
+        </w:rPr>
         <w:drawing>
           <wp:inline distT="0" distB="0" distL="0" distR="0" wp14:anchorId="17B067E2" wp14:editId="51484F75">
             <wp:extent cx="5476875" cy="1600102"/>
@@ -343,16 +352,7 @@
           <w:sz w:val="28"/>
           <w:szCs w:val="28"/>
         </w:rPr>
-        <w:t>5000 Users: Step-up Load (5 minutes/step), Random data</w:t>
-      </w:r>
-      <w:r>
-        <w:rPr>
-          <w:b/>
-          <w:bCs/>
-          <w:sz w:val="28"/>
-          <w:szCs w:val="28"/>
-        </w:rPr>
-        <w:t>:</w:t>
+        <w:t>5000 Users: Step-up Load (5 minutes/step), Random data:</w:t>
       </w:r>
     </w:p>
     <w:p>
@@ -834,10 +834,10 @@
             <v:path o:extrusionok="f" gradientshapeok="t" o:connecttype="rect"/>
             <o:lock v:ext="edit" aspectratio="t"/>
           </v:shapetype>
-          <v:shape id="_x0000_i1027" type="#_x0000_t75" style="width:54pt;height:42pt" o:ole="">
+          <v:shape id="_x0000_i1025" type="#_x0000_t75" style="width:54pt;height:42pt" o:ole="">
             <v:imagedata r:id="rId12" o:title=""/>
           </v:shape>
-          <o:OLEObject Type="Embed" ProgID="Package" ShapeID="_x0000_i1027" DrawAspect="Content" ObjectID="_1701033926" r:id="rId13"/>
+          <o:OLEObject Type="Embed" ProgID="Package" ShapeID="_x0000_i1025" DrawAspect="Content" ObjectID="_1701100468" r:id="rId13"/>
         </w:object>
       </w:r>
     </w:p>
@@ -896,61 +896,7 @@
           <w:sz w:val="28"/>
           <w:szCs w:val="28"/>
         </w:rPr>
-        <w:t xml:space="preserve"> </w:t>
-      </w:r>
-      <w:r>
-        <w:rPr>
-          <w:b/>
-          <w:bCs/>
-          <w:sz w:val="28"/>
-          <w:szCs w:val="28"/>
-        </w:rPr>
-        <w:t>Load up to 5</w:t>
-      </w:r>
-      <w:r>
-        <w:rPr>
-          <w:b/>
-          <w:bCs/>
-          <w:sz w:val="28"/>
-          <w:szCs w:val="28"/>
-        </w:rPr>
-        <w:t xml:space="preserve">000 Users </w:t>
-      </w:r>
-      <w:r>
-        <w:rPr>
-          <w:b/>
-          <w:bCs/>
-          <w:sz w:val="28"/>
-          <w:szCs w:val="28"/>
-        </w:rPr>
-        <w:t>with each step of 1000 users and</w:t>
-      </w:r>
-      <w:r>
-        <w:rPr>
-          <w:b/>
-          <w:bCs/>
-          <w:sz w:val="28"/>
-          <w:szCs w:val="28"/>
-        </w:rPr>
-        <w:t xml:space="preserve"> 5 minutes</w:t>
-      </w:r>
-      <w:r>
-        <w:rPr>
-          <w:b/>
-          <w:bCs/>
-          <w:sz w:val="28"/>
-          <w:szCs w:val="28"/>
-        </w:rPr>
-        <w:t xml:space="preserve"> </w:t>
-      </w:r>
-      <w:r>
-        <w:rPr>
-          <w:b/>
-          <w:bCs/>
-          <w:sz w:val="28"/>
-          <w:szCs w:val="28"/>
-        </w:rPr>
-        <w:t>duration</w:t>
+        <w:t xml:space="preserve"> Load up to 5000 Users with each step of 1000 users and 5 minutes duration</w:t>
       </w:r>
     </w:p>
     <w:p>
@@ -1314,10 +1260,10 @@
     <w:p>
       <w:r>
         <w:object w:dxaOrig="4276" w:dyaOrig="841" w14:anchorId="215D3958">
-          <v:shape id="_x0000_i1028" type="#_x0000_t75" style="width:213.75pt;height:42pt" o:ole="">
+          <v:shape id="_x0000_i1026" type="#_x0000_t75" style="width:213.75pt;height:42pt" o:ole="">
             <v:imagedata r:id="rId18" o:title=""/>
           </v:shape>
-          <o:OLEObject Type="Embed" ProgID="Package" ShapeID="_x0000_i1028" DrawAspect="Content" ObjectID="_1701033927" r:id="rId19"/>
+          <o:OLEObject Type="Embed" ProgID="Package" ShapeID="_x0000_i1026" DrawAspect="Content" ObjectID="_1701100469" r:id="rId19"/>
         </w:object>
       </w:r>
     </w:p>
@@ -1366,325 +1312,279 @@
           <w:sz w:val="52"/>
           <w:szCs w:val="52"/>
         </w:rPr>
-        <w:t>What is the optimal application response time for modern web applications?</w:t>
-      </w:r>
-      <w:r>
+        <w:t xml:space="preserve">What is the optimal application response time for modern web applications? </w:t>
+      </w:r>
+    </w:p>
+    <w:p>
+      <w:pPr>
+        <w:rPr>
+          <w:sz w:val="28"/>
+          <w:szCs w:val="28"/>
+        </w:rPr>
+      </w:pPr>
+      <w:r>
+        <w:rPr>
+          <w:sz w:val="28"/>
+          <w:szCs w:val="28"/>
+        </w:rPr>
+        <w:t>Response times &amp; page load times are key metrics to be considered while determining a web application responsiveness.</w:t>
+      </w:r>
+    </w:p>
+    <w:p>
+      <w:pPr>
+        <w:rPr>
+          <w:b/>
+          <w:bCs/>
+          <w:sz w:val="28"/>
+          <w:szCs w:val="28"/>
+        </w:rPr>
+      </w:pPr>
+      <w:r>
+        <w:rPr>
+          <w:b/>
+          <w:bCs/>
+          <w:sz w:val="28"/>
+          <w:szCs w:val="28"/>
+          <w:u w:val="single"/>
+        </w:rPr>
+        <w:t>Response times</w:t>
+      </w:r>
+      <w:r>
+        <w:rPr>
+          <w:sz w:val="28"/>
+          <w:szCs w:val="28"/>
+        </w:rPr>
+        <w:t xml:space="preserve"> typically refers to API response times, meaning time it takes to get the response from the server.</w:t>
+      </w:r>
+      <w:r>
+        <w:rPr>
+          <w:sz w:val="28"/>
+          <w:szCs w:val="28"/>
+        </w:rPr>
+        <w:t xml:space="preserve"> </w:t>
+      </w:r>
+      <w:r>
+        <w:rPr>
+          <w:b/>
+          <w:bCs/>
+          <w:sz w:val="28"/>
+          <w:szCs w:val="28"/>
+        </w:rPr>
+        <w:t>One</w:t>
+      </w:r>
+      <w:r>
+        <w:rPr>
+          <w:b/>
+          <w:bCs/>
+          <w:sz w:val="28"/>
+          <w:szCs w:val="28"/>
+        </w:rPr>
+        <w:t xml:space="preserve"> second or anything below 1 sec is considered acceptable </w:t>
+      </w:r>
+      <w:r>
+        <w:rPr>
+          <w:b/>
+          <w:bCs/>
+          <w:sz w:val="28"/>
+          <w:szCs w:val="28"/>
+        </w:rPr>
+        <w:t xml:space="preserve">response times for an API </w:t>
+      </w:r>
+      <w:r>
+        <w:rPr>
+          <w:b/>
+          <w:bCs/>
+          <w:sz w:val="28"/>
+          <w:szCs w:val="28"/>
+        </w:rPr>
+        <w:t>ideally.</w:t>
+      </w:r>
+    </w:p>
+    <w:p>
+      <w:pPr>
+        <w:rPr>
+          <w:b/>
+          <w:bCs/>
+          <w:sz w:val="28"/>
+          <w:szCs w:val="28"/>
+        </w:rPr>
+      </w:pPr>
+      <w:r>
+        <w:rPr>
+          <w:b/>
+          <w:bCs/>
+          <w:sz w:val="28"/>
+          <w:szCs w:val="28"/>
+        </w:rPr>
+        <w:lastRenderedPageBreak/>
+        <w:tab/>
+      </w:r>
+    </w:p>
+    <w:p>
+      <w:pPr>
+        <w:rPr>
+          <w:b/>
+          <w:bCs/>
+          <w:sz w:val="28"/>
+          <w:szCs w:val="28"/>
+        </w:rPr>
+      </w:pPr>
+      <w:r>
+        <w:rPr>
+          <w:b/>
+          <w:bCs/>
+          <w:sz w:val="28"/>
+          <w:szCs w:val="28"/>
+          <w:u w:val="single"/>
+        </w:rPr>
+        <w:t>Page l</w:t>
+      </w:r>
+      <w:r>
+        <w:rPr>
+          <w:b/>
+          <w:bCs/>
+          <w:sz w:val="28"/>
+          <w:szCs w:val="28"/>
+          <w:u w:val="single"/>
+        </w:rPr>
+        <w:t>oad time</w:t>
+      </w:r>
+      <w:r>
+        <w:rPr>
+          <w:sz w:val="28"/>
+          <w:szCs w:val="28"/>
+        </w:rPr>
+        <w:t xml:space="preserve"> is the time it takes to download and display </w:t>
+      </w:r>
+      <w:r>
+        <w:rPr>
+          <w:sz w:val="28"/>
+          <w:szCs w:val="28"/>
+        </w:rPr>
+        <w:t xml:space="preserve">whole </w:t>
+      </w:r>
+      <w:r>
+        <w:rPr>
+          <w:sz w:val="28"/>
+          <w:szCs w:val="28"/>
+        </w:rPr>
+        <w:t>webpage</w:t>
+      </w:r>
+      <w:r>
+        <w:rPr>
+          <w:sz w:val="28"/>
+          <w:szCs w:val="28"/>
+        </w:rPr>
+        <w:t xml:space="preserve"> which includes loading all </w:t>
+      </w:r>
+      <w:r>
+        <w:rPr>
+          <w:sz w:val="28"/>
+          <w:szCs w:val="28"/>
+        </w:rPr>
+        <w:t xml:space="preserve">elements, such as </w:t>
+      </w:r>
+      <w:r>
+        <w:rPr>
+          <w:sz w:val="28"/>
+          <w:szCs w:val="28"/>
+        </w:rPr>
+        <w:t xml:space="preserve">java </w:t>
+      </w:r>
+      <w:r>
+        <w:rPr>
+          <w:sz w:val="28"/>
+          <w:szCs w:val="28"/>
+        </w:rPr>
+        <w:t>scripts, CSS, images</w:t>
+      </w:r>
+      <w:r>
+        <w:rPr>
+          <w:sz w:val="28"/>
+          <w:szCs w:val="28"/>
+        </w:rPr>
+        <w:t xml:space="preserve"> etc.</w:t>
+      </w:r>
+      <w:r>
+        <w:rPr>
+          <w:sz w:val="28"/>
+          <w:szCs w:val="28"/>
+        </w:rPr>
+        <w:t xml:space="preserve"> </w:t>
+      </w:r>
+      <w:r>
+        <w:rPr>
+          <w:b/>
+          <w:bCs/>
+          <w:sz w:val="28"/>
+          <w:szCs w:val="28"/>
+        </w:rPr>
+        <w:t>3 seconds</w:t>
+      </w:r>
+      <w:r>
+        <w:rPr>
+          <w:b/>
+          <w:bCs/>
+          <w:sz w:val="28"/>
+          <w:szCs w:val="28"/>
+        </w:rPr>
+        <w:t xml:space="preserve"> or below is optimal</w:t>
+      </w:r>
+      <w:r>
+        <w:rPr>
+          <w:b/>
+          <w:bCs/>
+          <w:sz w:val="28"/>
+          <w:szCs w:val="28"/>
+        </w:rPr>
+        <w:t xml:space="preserve"> for web page</w:t>
+      </w:r>
+      <w:r>
+        <w:rPr>
+          <w:b/>
+          <w:bCs/>
+          <w:sz w:val="28"/>
+          <w:szCs w:val="28"/>
+        </w:rPr>
+        <w:t>s</w:t>
+      </w:r>
+      <w:r>
+        <w:rPr>
+          <w:b/>
+          <w:bCs/>
+          <w:sz w:val="28"/>
+          <w:szCs w:val="28"/>
+        </w:rPr>
+        <w:t xml:space="preserve"> in my opinion.</w:t>
+      </w:r>
+      <w:r>
+        <w:rPr>
+          <w:b/>
+          <w:bCs/>
+          <w:sz w:val="28"/>
+          <w:szCs w:val="28"/>
+        </w:rPr>
+        <w:t xml:space="preserve"> </w:t>
+      </w:r>
+    </w:p>
+    <w:p/>
+    <w:p>
+      <w:pPr>
         <w:rPr>
           <w:b/>
           <w:bCs/>
           <w:sz w:val="52"/>
           <w:szCs w:val="52"/>
         </w:rPr>
-        <w:t xml:space="preserve"> </w:t>
-      </w:r>
-    </w:p>
-    <w:p>
-      <w:pPr>
-        <w:rPr>
-          <w:sz w:val="28"/>
-          <w:szCs w:val="28"/>
-        </w:rPr>
-      </w:pPr>
-      <w:r>
-        <w:rPr>
-          <w:sz w:val="28"/>
-          <w:szCs w:val="28"/>
-        </w:rPr>
-        <w:t>Response times &amp; p</w:t>
-      </w:r>
-      <w:r>
-        <w:rPr>
-          <w:sz w:val="28"/>
-          <w:szCs w:val="28"/>
-        </w:rPr>
-        <w:t>age load time</w:t>
-      </w:r>
-      <w:r>
-        <w:rPr>
-          <w:sz w:val="28"/>
-          <w:szCs w:val="28"/>
-        </w:rPr>
-        <w:t>s</w:t>
-      </w:r>
-      <w:r>
-        <w:rPr>
-          <w:sz w:val="28"/>
-          <w:szCs w:val="28"/>
-        </w:rPr>
-        <w:t xml:space="preserve"> are key</w:t>
-      </w:r>
-      <w:r>
-        <w:rPr>
-          <w:sz w:val="28"/>
-          <w:szCs w:val="28"/>
-        </w:rPr>
-        <w:t xml:space="preserve"> metrics to be considered while determining a web application responsiveness.</w:t>
-      </w:r>
-    </w:p>
-    <w:p>
-      <w:pPr>
-        <w:rPr>
-          <w:b/>
-          <w:bCs/>
-          <w:sz w:val="28"/>
-          <w:szCs w:val="28"/>
-        </w:rPr>
-      </w:pPr>
-      <w:r>
-        <w:rPr>
-          <w:b/>
-          <w:bCs/>
-          <w:sz w:val="28"/>
-          <w:szCs w:val="28"/>
-          <w:u w:val="single"/>
-        </w:rPr>
-        <w:t>Response times</w:t>
-      </w:r>
-      <w:r>
-        <w:rPr>
-          <w:sz w:val="28"/>
-          <w:szCs w:val="28"/>
-        </w:rPr>
-        <w:t xml:space="preserve"> typically refers to API response times, meaning time it takes to get the response from the server.</w:t>
-      </w:r>
-      <w:r>
-        <w:rPr>
-          <w:sz w:val="28"/>
-          <w:szCs w:val="28"/>
-        </w:rPr>
-        <w:t xml:space="preserve"> </w:t>
-      </w:r>
-      <w:r>
-        <w:rPr>
-          <w:b/>
-          <w:bCs/>
-          <w:sz w:val="28"/>
-          <w:szCs w:val="28"/>
-        </w:rPr>
-        <w:t>One</w:t>
-      </w:r>
-      <w:r>
-        <w:rPr>
-          <w:b/>
-          <w:bCs/>
-          <w:sz w:val="28"/>
-          <w:szCs w:val="28"/>
-        </w:rPr>
-        <w:t xml:space="preserve"> second or anything below 1 sec is considered acceptable </w:t>
-      </w:r>
-      <w:r>
-        <w:rPr>
-          <w:b/>
-          <w:bCs/>
-          <w:sz w:val="28"/>
-          <w:szCs w:val="28"/>
-        </w:rPr>
-        <w:t xml:space="preserve">response times for an API </w:t>
-      </w:r>
-      <w:r>
-        <w:rPr>
-          <w:b/>
-          <w:bCs/>
-          <w:sz w:val="28"/>
-          <w:szCs w:val="28"/>
-        </w:rPr>
-        <w:t>ideally.</w:t>
-      </w:r>
-    </w:p>
-    <w:p>
-      <w:pPr>
-        <w:rPr>
-          <w:b/>
-          <w:bCs/>
-          <w:sz w:val="28"/>
-          <w:szCs w:val="28"/>
-        </w:rPr>
-      </w:pPr>
-      <w:r>
-        <w:rPr>
-          <w:b/>
-          <w:bCs/>
-          <w:sz w:val="28"/>
-          <w:szCs w:val="28"/>
-        </w:rPr>
-        <w:lastRenderedPageBreak/>
-        <w:tab/>
-      </w:r>
-    </w:p>
-    <w:p>
-      <w:pPr>
-        <w:rPr>
-          <w:b/>
-          <w:bCs/>
-          <w:sz w:val="28"/>
-          <w:szCs w:val="28"/>
-        </w:rPr>
-      </w:pPr>
-      <w:r>
-        <w:rPr>
-          <w:b/>
-          <w:bCs/>
-          <w:sz w:val="28"/>
-          <w:szCs w:val="28"/>
-          <w:u w:val="single"/>
-        </w:rPr>
-        <w:t>Page l</w:t>
-      </w:r>
-      <w:r>
-        <w:rPr>
-          <w:b/>
-          <w:bCs/>
-          <w:sz w:val="28"/>
-          <w:szCs w:val="28"/>
-          <w:u w:val="single"/>
-        </w:rPr>
-        <w:t>oad time</w:t>
-      </w:r>
-      <w:r>
-        <w:rPr>
-          <w:sz w:val="28"/>
-          <w:szCs w:val="28"/>
-        </w:rPr>
-        <w:t xml:space="preserve"> is the time it takes to download and display </w:t>
-      </w:r>
-      <w:r>
-        <w:rPr>
-          <w:sz w:val="28"/>
-          <w:szCs w:val="28"/>
-        </w:rPr>
-        <w:t xml:space="preserve">whole </w:t>
-      </w:r>
-      <w:r>
-        <w:rPr>
-          <w:sz w:val="28"/>
-          <w:szCs w:val="28"/>
-        </w:rPr>
-        <w:t>webpage</w:t>
-      </w:r>
-      <w:r>
-        <w:rPr>
-          <w:sz w:val="28"/>
-          <w:szCs w:val="28"/>
-        </w:rPr>
-        <w:t xml:space="preserve"> which includes loading all </w:t>
-      </w:r>
-      <w:r>
-        <w:rPr>
-          <w:sz w:val="28"/>
-          <w:szCs w:val="28"/>
-        </w:rPr>
-        <w:t xml:space="preserve">elements, such as </w:t>
-      </w:r>
-      <w:r>
-        <w:rPr>
-          <w:sz w:val="28"/>
-          <w:szCs w:val="28"/>
-        </w:rPr>
-        <w:t xml:space="preserve">java </w:t>
-      </w:r>
-      <w:r>
-        <w:rPr>
-          <w:sz w:val="28"/>
-          <w:szCs w:val="28"/>
-        </w:rPr>
-        <w:t>scripts, CSS, images</w:t>
-      </w:r>
-      <w:r>
-        <w:rPr>
-          <w:sz w:val="28"/>
-          <w:szCs w:val="28"/>
-        </w:rPr>
-        <w:t xml:space="preserve"> etc.</w:t>
-      </w:r>
-      <w:r>
-        <w:rPr>
-          <w:sz w:val="28"/>
-          <w:szCs w:val="28"/>
-        </w:rPr>
-        <w:t xml:space="preserve"> </w:t>
-      </w:r>
-      <w:r>
-        <w:rPr>
-          <w:b/>
-          <w:bCs/>
-          <w:sz w:val="28"/>
-          <w:szCs w:val="28"/>
-        </w:rPr>
-        <w:t>3 seconds</w:t>
-      </w:r>
-      <w:r>
-        <w:rPr>
-          <w:b/>
-          <w:bCs/>
-          <w:sz w:val="28"/>
-          <w:szCs w:val="28"/>
-        </w:rPr>
-        <w:t xml:space="preserve"> or below is optimal</w:t>
-      </w:r>
-      <w:r>
-        <w:rPr>
-          <w:b/>
-          <w:bCs/>
-          <w:sz w:val="28"/>
-          <w:szCs w:val="28"/>
-        </w:rPr>
-        <w:t xml:space="preserve"> for web page</w:t>
-      </w:r>
-      <w:r>
-        <w:rPr>
-          <w:b/>
-          <w:bCs/>
-          <w:sz w:val="28"/>
-          <w:szCs w:val="28"/>
-        </w:rPr>
-        <w:t>s</w:t>
-      </w:r>
-      <w:r>
-        <w:rPr>
-          <w:b/>
-          <w:bCs/>
-          <w:sz w:val="28"/>
-          <w:szCs w:val="28"/>
-        </w:rPr>
-        <w:t xml:space="preserve"> in my opinion.</w:t>
-      </w:r>
-      <w:r>
-        <w:rPr>
-          <w:b/>
-          <w:bCs/>
-          <w:sz w:val="28"/>
-          <w:szCs w:val="28"/>
-        </w:rPr>
-        <w:t xml:space="preserve"> </w:t>
-      </w:r>
-    </w:p>
-    <w:p/>
-    <w:p>
-      <w:pPr>
+      </w:pPr>
+      <w:r>
         <w:rPr>
           <w:b/>
           <w:bCs/>
           <w:sz w:val="52"/>
           <w:szCs w:val="52"/>
         </w:rPr>
-      </w:pPr>
-      <w:r>
-        <w:rPr>
-          <w:b/>
-          <w:bCs/>
-          <w:sz w:val="52"/>
-          <w:szCs w:val="52"/>
-        </w:rPr>
-        <w:t>How would you define acceptable load for web applications?</w:t>
-      </w:r>
-      <w:r>
-        <w:rPr>
-          <w:b/>
-          <w:bCs/>
-          <w:sz w:val="52"/>
-          <w:szCs w:val="52"/>
-        </w:rPr>
-        <w:t xml:space="preserve"> </w:t>
+        <w:t xml:space="preserve">How would you define acceptable load for web applications? </w:t>
       </w:r>
     </w:p>
     <w:p>
@@ -1906,6 +1806,24 @@
         </w:numPr>
       </w:pPr>
       <w:r>
+        <w:t>Open script file “</w:t>
+      </w:r>
+      <w:r>
+        <w:t>testcase_book_flight.jmx</w:t>
+      </w:r>
+      <w:r>
+        <w:t>” from JMeter console</w:t>
+      </w:r>
+    </w:p>
+    <w:p>
+      <w:pPr>
+        <w:pStyle w:val="ListParagraph"/>
+        <w:numPr>
+          <w:ilvl w:val="0"/>
+          <w:numId w:val="2"/>
+        </w:numPr>
+      </w:pPr>
+      <w:r>
         <w:t xml:space="preserve">[Optional] Install necessary plugins. </w:t>
       </w:r>
     </w:p>
@@ -1974,6 +1892,7 @@
         </w:numPr>
       </w:pPr>
       <w:r>
+        <w:lastRenderedPageBreak/>
         <w:t xml:space="preserve">[Optional] Change properties in  </w:t>
       </w:r>
       <w:r>

</xml_diff>